<commit_message>
Converting Word documents to MarkDown: "2008-09 01    Organize Circle Language Ideas Project Summary": Manually checking differences between rendered MarkDown and Word document. Last checks if markup looks ok. + Changed layout of "2008-07 01    System Objects Spec Project Summary" a bit.
</commit_message>
<xml_diff>
--- a/3. Done/2008-09 01    Organize Circle Language Ideas Project Summary.docx
+++ b/3. Done/2008-09 01    Organize Circle Language Ideas Project Summary.docx
@@ -1,6 +1,6 @@
 
 <file path=word/document.xml><?xml version="1.0" encoding="utf-8"?>
-<w:document xmlns:wpc="http://schemas.microsoft.com/office/word/2010/wordprocessingCanvas" xmlns:cx="http://schemas.microsoft.com/office/drawing/2014/chartex" xmlns:cx1="http://schemas.microsoft.com/office/drawing/2015/9/8/chartex" xmlns:cx2="http://schemas.microsoft.com/office/drawing/2015/10/21/chartex" xmlns:cx3="http://schemas.microsoft.com/office/drawing/2016/5/9/chartex" xmlns:cx4="http://schemas.microsoft.com/office/drawing/2016/5/10/chartex" xmlns:cx5="http://schemas.microsoft.com/office/drawing/2016/5/11/chartex" xmlns:cx6="http://schemas.microsoft.com/office/drawing/2016/5/12/chartex" xmlns:cx7="http://schemas.microsoft.com/office/drawing/2016/5/13/chartex" xmlns:cx8="http://schemas.microsoft.com/office/drawing/2016/5/14/chartex" xmlns:mc="http://schemas.openxmlformats.org/markup-compatibility/2006" xmlns:aink="http://schemas.microsoft.com/office/drawing/2016/ink" xmlns:am3d="http://schemas.microsoft.com/office/drawing/2017/model3d" xmlns:o="urn:schemas-microsoft-com:office:office" xmlns:r="http://schemas.openxmlformats.org/officeDocument/2006/relationships" xmlns:m="http://schemas.openxmlformats.org/officeDocument/2006/math" xmlns:v="urn:schemas-microsoft-com:vml" xmlns:wp14="http://schemas.microsoft.com/office/word/2010/wordprocessingDrawing" xmlns:wp="http://schemas.openxmlformats.org/drawingml/2006/wordprocessingDrawing" xmlns:w10="urn:schemas-microsoft-com:office:word" xmlns:w="http://schemas.openxmlformats.org/wordprocessingml/2006/main" xmlns:w14="http://schemas.microsoft.com/office/word/2010/wordml" xmlns:w15="http://schemas.microsoft.com/office/word/2012/wordml" xmlns:w16cid="http://schemas.microsoft.com/office/word/2016/wordml/cid" xmlns:w16se="http://schemas.microsoft.com/office/word/2015/wordml/symex" xmlns:wpg="http://schemas.microsoft.com/office/word/2010/wordprocessingGroup" xmlns:wpi="http://schemas.microsoft.com/office/word/2010/wordprocessingInk" xmlns:wne="http://schemas.microsoft.com/office/word/2006/wordml" xmlns:wps="http://schemas.microsoft.com/office/word/2010/wordprocessingShape" mc:Ignorable="w14 w15 w16se w16cid wp14">
+<w:document xmlns:wpc="http://schemas.microsoft.com/office/word/2010/wordprocessingCanvas" xmlns:cx="http://schemas.microsoft.com/office/drawing/2014/chartex" xmlns:cx1="http://schemas.microsoft.com/office/drawing/2015/9/8/chartex" xmlns:cx2="http://schemas.microsoft.com/office/drawing/2015/10/21/chartex" xmlns:cx3="http://schemas.microsoft.com/office/drawing/2016/5/9/chartex" xmlns:cx4="http://schemas.microsoft.com/office/drawing/2016/5/10/chartex" xmlns:cx5="http://schemas.microsoft.com/office/drawing/2016/5/11/chartex" xmlns:cx6="http://schemas.microsoft.com/office/drawing/2016/5/12/chartex" xmlns:cx7="http://schemas.microsoft.com/office/drawing/2016/5/13/chartex" xmlns:cx8="http://schemas.microsoft.com/office/drawing/2016/5/14/chartex" xmlns:mc="http://schemas.openxmlformats.org/markup-compatibility/2006" xmlns:aink="http://schemas.microsoft.com/office/drawing/2016/ink" xmlns:am3d="http://schemas.microsoft.com/office/drawing/2017/model3d" xmlns:o="urn:schemas-microsoft-com:office:office" xmlns:r="http://schemas.openxmlformats.org/officeDocument/2006/relationships" xmlns:m="http://schemas.openxmlformats.org/officeDocument/2006/math" xmlns:v="urn:schemas-microsoft-com:vml" xmlns:wp14="http://schemas.microsoft.com/office/word/2010/wordprocessingDrawing" xmlns:wp="http://schemas.openxmlformats.org/drawingml/2006/wordprocessingDrawing" xmlns:w10="urn:schemas-microsoft-com:office:word" xmlns:w="http://schemas.openxmlformats.org/wordprocessingml/2006/main" xmlns:w14="http://schemas.microsoft.com/office/word/2010/wordml" xmlns:w15="http://schemas.microsoft.com/office/word/2012/wordml" xmlns:w16cex="http://schemas.microsoft.com/office/word/2018/wordml/cex" xmlns:w16cid="http://schemas.microsoft.com/office/word/2016/wordml/cid" xmlns:w16="http://schemas.microsoft.com/office/word/2018/wordml" xmlns:w16se="http://schemas.microsoft.com/office/word/2015/wordml/symex" xmlns:wpg="http://schemas.microsoft.com/office/word/2010/wordprocessingGroup" xmlns:wpi="http://schemas.microsoft.com/office/word/2010/wordprocessingInk" xmlns:wne="http://schemas.microsoft.com/office/word/2006/wordml" xmlns:wps="http://schemas.microsoft.com/office/word/2010/wordprocessingShape" mc:Ignorable="w14 w15 w16se w16cid w16 w16cex wp14">
   <w:background w:color="000000"/>
   <w:body>
     <w:p>
@@ -11,197 +11,152 @@
         <w:t>Circle Language Spec Plan</w:t>
       </w:r>
       <w:r>
+        <w:t xml:space="preserve"> | </w:t>
+      </w:r>
+      <w:r>
+        <w:t>Organize Computer Language Ideas</w:t>
+      </w:r>
+      <w:r>
+        <w:t xml:space="preserve"> | </w:t>
+      </w:r>
+      <w:r>
+        <w:t>2008-0</w:t>
+      </w:r>
+      <w:r>
+        <w:t>9</w:t>
+      </w:r>
+      <w:r>
+        <w:t xml:space="preserve"> | </w:t>
+      </w:r>
+      <w:r>
+        <w:t>Project Summary</w:t>
+      </w:r>
+    </w:p>
+    <w:p>
+      <w:pPr>
+        <w:pStyle w:val="Heading3"/>
+      </w:pPr>
+      <w:r>
+        <w:t>Goa</w:t>
+      </w:r>
+      <w:r>
+        <w:t>l</w:t>
+      </w:r>
+    </w:p>
+    <w:p>
+      <w:pPr>
+        <w:ind w:left="284"/>
+      </w:pPr>
+      <w:r>
+        <w:t>In between the project</w:t>
+      </w:r>
+      <w:r>
+        <w:t>s</w:t>
+      </w:r>
+      <w:r>
+        <w:t xml:space="preserve"> </w:t>
+      </w:r>
+      <w:r>
+        <w:t xml:space="preserve">Commands Spec </w:t>
+      </w:r>
+      <w:r>
+        <w:t xml:space="preserve">and Parameter </w:t>
+      </w:r>
+      <w:r>
+        <w:t>Spec</w:t>
+      </w:r>
+      <w:r>
+        <w:t>,</w:t>
+      </w:r>
+      <w:r>
         <w:br/>
-      </w:r>
-      <w:r>
-        <w:t>Organize Computer Language Ideas</w:t>
-      </w:r>
-      <w:r>
-        <w:br/>
-      </w:r>
-      <w:r>
-        <w:t>2008-0</w:t>
-      </w:r>
-      <w:r>
-        <w:t>9</w:t>
-      </w:r>
-      <w:r>
-        <w:br/>
-        <w:t>Project Summary</w:t>
+        <w:t xml:space="preserve">the ideas of computer language </w:t>
+      </w:r>
+      <w:r>
+        <w:t>were</w:t>
+      </w:r>
+      <w:r>
+        <w:t xml:space="preserve"> organized </w:t>
       </w:r>
     </w:p>
-    <w:p/>
+    <w:p>
+      <w:pPr>
+        <w:ind w:left="284"/>
+      </w:pPr>
+      <w:r>
+        <w:t xml:space="preserve">and </w:t>
+      </w:r>
+      <w:r>
+        <w:t xml:space="preserve">an attempt was made to look at </w:t>
+      </w:r>
+      <w:r>
+        <w:t>the bigger whole of the computer language.</w:t>
+      </w:r>
+    </w:p>
+    <w:p>
+      <w:pPr>
+        <w:pStyle w:val="Heading3"/>
+      </w:pPr>
+      <w:r>
+        <w:t>Super-</w:t>
+      </w:r>
+      <w:r>
+        <w:t>P</w:t>
+      </w:r>
+      <w:r>
+        <w:t>roject</w:t>
+      </w:r>
+    </w:p>
     <w:p>
       <w:pPr>
         <w:ind w:left="284"/>
         <w:rPr>
           <w:i/>
           <w:iCs/>
-          <w:sz w:val="20"/>
-          <w:szCs w:val="28"/>
         </w:rPr>
       </w:pPr>
       <w:r>
         <w:rPr>
           <w:i/>
           <w:iCs/>
-          <w:sz w:val="20"/>
-          <w:szCs w:val="28"/>
         </w:rPr>
-        <w:t xml:space="preserve">Author: </w:t>
+        <w:t>Circle Language Spec</w:t>
       </w:r>
       <w:r>
         <w:rPr>
           <w:i/>
           <w:iCs/>
-          <w:sz w:val="20"/>
-          <w:szCs w:val="28"/>
         </w:rPr>
-        <w:t xml:space="preserve">JJ </w:t>
+        <w:t xml:space="preserve"> |</w:t>
       </w:r>
       <w:r>
         <w:rPr>
           <w:i/>
           <w:iCs/>
-          <w:sz w:val="20"/>
-          <w:szCs w:val="28"/>
         </w:rPr>
-        <w:t>van Zon</w:t>
+        <w:t xml:space="preserve"> Command as a Concept Spec</w:t>
       </w:r>
     </w:p>
     <w:p>
       <w:pPr>
-        <w:ind w:left="284"/>
-        <w:rPr>
-          <w:i/>
-          <w:iCs/>
-          <w:sz w:val="20"/>
-          <w:szCs w:val="28"/>
-        </w:rPr>
-      </w:pPr>
-      <w:r>
-        <w:rPr>
-          <w:i/>
-          <w:iCs/>
-          <w:sz w:val="20"/>
-          <w:szCs w:val="28"/>
-        </w:rPr>
-        <w:t>Location: Oosterhout</w:t>
-      </w:r>
-      <w:r>
-        <w:rPr>
-          <w:i/>
-          <w:iCs/>
-          <w:sz w:val="20"/>
-          <w:szCs w:val="28"/>
-        </w:rPr>
-        <w:t>, The Netherlands</w:t>
-      </w:r>
-    </w:p>
-    <w:p/>
-    <w:p>
-      <w:pPr>
         <w:pStyle w:val="Heading3"/>
       </w:pPr>
       <w:r>
-        <w:t>Goa</w:t>
-      </w:r>
-      <w:r>
-        <w:t>l</w:t>
+        <w:t xml:space="preserve">Date &amp; </w:t>
+      </w:r>
+      <w:r>
+        <w:t>Time</w:t>
       </w:r>
     </w:p>
     <w:p>
       <w:pPr>
         <w:ind w:left="284"/>
       </w:pPr>
-      <w:r>
-        <w:t>In between the project</w:t>
-      </w:r>
-      <w:r>
-        <w:t>s</w:t>
-      </w:r>
-      <w:r>
-        <w:t xml:space="preserve"> </w:t>
-      </w:r>
-      <w:r>
-        <w:t xml:space="preserve">Commands Spec </w:t>
-      </w:r>
-      <w:r>
-        <w:t xml:space="preserve">and Parameter </w:t>
-      </w:r>
-      <w:r>
-        <w:t>Spec</w:t>
-      </w:r>
-      <w:r>
-        <w:t>,</w:t>
-      </w:r>
-      <w:r>
-        <w:br/>
-        <w:t xml:space="preserve">the ideas of computer language </w:t>
-      </w:r>
-      <w:r>
-        <w:t>were</w:t>
-      </w:r>
-      <w:r>
-        <w:t xml:space="preserve"> organized </w:t>
-      </w:r>
-    </w:p>
-    <w:p>
-      <w:pPr>
-        <w:ind w:left="284"/>
-      </w:pPr>
-      <w:r>
-        <w:t xml:space="preserve">and </w:t>
-      </w:r>
-      <w:r>
-        <w:t xml:space="preserve">an attempt was made to look at </w:t>
-      </w:r>
-      <w:r>
-        <w:t>the bigger whole of the computer language.</w:t>
-      </w:r>
-    </w:p>
-    <w:p>
-      <w:pPr>
-        <w:pStyle w:val="Heading3"/>
-      </w:pPr>
-      <w:r>
-        <w:t>Super-</w:t>
-      </w:r>
-      <w:r>
-        <w:t>P</w:t>
-      </w:r>
-      <w:r>
-        <w:t>roject</w:t>
-      </w:r>
-    </w:p>
-    <w:p>
-      <w:pPr>
-        <w:ind w:left="284"/>
-      </w:pPr>
-      <w:r>
-        <w:t>Circle Language Spec, Command as a Concept Spec</w:t>
-      </w:r>
-    </w:p>
-    <w:p>
-      <w:pPr>
-        <w:pStyle w:val="Heading3"/>
-      </w:pPr>
-      <w:r>
-        <w:t xml:space="preserve">Date &amp; </w:t>
-      </w:r>
-      <w:r>
-        <w:t>Time</w:t>
-      </w:r>
-    </w:p>
-    <w:p>
-      <w:pPr>
-        <w:ind w:left="284"/>
-      </w:pPr>
       <w:smartTag w:uri="urn:schemas-microsoft-com:office:smarttags" w:element="date">
         <w:smartTagPr>
+          <w:attr w:name="Year" w:val="2008"/>
+          <w:attr w:name="Day" w:val="1"/>
           <w:attr w:name="Month" w:val="9"/>
-          <w:attr w:name="Day" w:val="1"/>
-          <w:attr w:name="Year" w:val="2008"/>
         </w:smartTagPr>
         <w:r>
           <w:t xml:space="preserve">September 1 </w:t>
@@ -221,9 +176,9 @@
       </w:r>
       <w:smartTag w:uri="urn:schemas-microsoft-com:office:smarttags" w:element="date">
         <w:smartTagPr>
+          <w:attr w:name="Year" w:val="2008"/>
+          <w:attr w:name="Day" w:val="3"/>
           <w:attr w:name="Month" w:val="9"/>
-          <w:attr w:name="Day" w:val="3"/>
-          <w:attr w:name="Year" w:val="2008"/>
         </w:smartTagPr>
         <w:r>
           <w:t>September 3</w:t>
@@ -238,7 +193,14 @@
         <w:ind w:left="284"/>
       </w:pPr>
       <w:r>
-        <w:t>3 days</w:t>
+        <w:rPr>
+          <w:b/>
+          <w:bCs/>
+        </w:rPr>
+        <w:t>3</w:t>
+      </w:r>
+      <w:r>
+        <w:t xml:space="preserve"> days</w:t>
       </w:r>
     </w:p>
     <w:p>
@@ -246,6 +208,10 @@
         <w:ind w:left="284"/>
       </w:pPr>
       <w:r>
+        <w:rPr>
+          <w:b/>
+          <w:bCs/>
+        </w:rPr>
         <w:t>11</w:t>
       </w:r>
       <w:r>
@@ -271,7 +237,10 @@
         <w:t xml:space="preserve">- </w:t>
       </w:r>
       <w:r>
-        <w:t>Gathered up any idea that could be found about computer language written down somewhere, o</w:t>
+        <w:t xml:space="preserve">Gathered up any </w:t>
+      </w:r>
+      <w:r>
+        <w:t>idea that could be found about computer language written down somewhere, o</w:t>
       </w:r>
       <w:r>
         <w:t>rganize</w:t>
@@ -330,30 +299,30 @@
       <w:pPr>
         <w:ind w:left="716" w:hanging="148"/>
         <w:rPr>
-          <w:color w:val="BFBFBF" w:themeColor="background1" w:themeShade="BF"/>
+          <w:strike/>
         </w:rPr>
       </w:pPr>
       <w:r>
+        <w:t>-</w:t>
+      </w:r>
+      <w:r>
+        <w:t xml:space="preserve"> </w:t>
+      </w:r>
+      <w:r>
         <w:rPr>
-          <w:color w:val="BFBFBF" w:themeColor="background1" w:themeShade="BF"/>
+          <w:strike/>
         </w:rPr>
-        <w:t>/</w:t>
+        <w:t>Order</w:t>
       </w:r>
       <w:r>
         <w:rPr>
-          <w:color w:val="BFBFBF" w:themeColor="background1" w:themeShade="BF"/>
-        </w:rPr>
-        <w:t xml:space="preserve"> Order</w:t>
-      </w:r>
-      <w:r>
-        <w:rPr>
-          <w:color w:val="BFBFBF" w:themeColor="background1" w:themeShade="BF"/>
+          <w:strike/>
         </w:rPr>
         <w:t>ed</w:t>
       </w:r>
       <w:r>
         <w:rPr>
-          <w:color w:val="BFBFBF" w:themeColor="background1" w:themeShade="BF"/>
+          <w:strike/>
         </w:rPr>
         <w:t xml:space="preserve"> the ideas by documentation order </w:t>
       </w:r>
@@ -362,36 +331,36 @@
       <w:pPr>
         <w:ind w:left="716" w:hanging="148"/>
         <w:rPr>
-          <w:color w:val="BFBFBF" w:themeColor="background1" w:themeShade="BF"/>
+          <w:strike/>
         </w:rPr>
       </w:pPr>
       <w:r>
+        <w:t>-</w:t>
+      </w:r>
+      <w:r>
+        <w:t xml:space="preserve"> </w:t>
+      </w:r>
+      <w:r>
         <w:rPr>
-          <w:color w:val="BFBFBF" w:themeColor="background1" w:themeShade="BF"/>
+          <w:strike/>
         </w:rPr>
-        <w:t>/</w:t>
+        <w:t>Sub-categorize</w:t>
       </w:r>
       <w:r>
         <w:rPr>
-          <w:color w:val="BFBFBF" w:themeColor="background1" w:themeShade="BF"/>
-        </w:rPr>
-        <w:t xml:space="preserve"> Sub-categorize</w:t>
-      </w:r>
-      <w:r>
-        <w:rPr>
-          <w:color w:val="BFBFBF" w:themeColor="background1" w:themeShade="BF"/>
+          <w:strike/>
         </w:rPr>
         <w:t>d</w:t>
       </w:r>
       <w:r>
         <w:rPr>
-          <w:color w:val="BFBFBF" w:themeColor="background1" w:themeShade="BF"/>
+          <w:strike/>
         </w:rPr>
         <w:t xml:space="preserve"> ideas</w:t>
       </w:r>
       <w:r>
         <w:rPr>
-          <w:color w:val="BFBFBF" w:themeColor="background1" w:themeShade="BF"/>
+          <w:strike/>
         </w:rPr>
         <w:t>.</w:t>
       </w:r>
@@ -413,7 +382,10 @@
         <w:t>ped</w:t>
       </w:r>
       <w:r>
-        <w:t xml:space="preserve"> ideas into the system documentation</w:t>
+        <w:t xml:space="preserve"> ideas into the </w:t>
+      </w:r>
+      <w:r>
+        <w:t>system documentation</w:t>
       </w:r>
       <w:r>
         <w:t>.</w:t>
@@ -473,8 +445,6 @@
         </w:rPr>
         <w:t>Circle Language Spec</w:t>
       </w:r>
-      <w:bookmarkStart w:id="0" w:name="_GoBack"/>
-      <w:bookmarkEnd w:id="0"/>
     </w:p>
     <w:sectPr>
       <w:pgSz w:w="12240" w:h="15840"/>
@@ -487,7 +457,7 @@
 </file>
 
 <file path=word/numbering.xml><?xml version="1.0" encoding="utf-8"?>
-<w:numbering xmlns:wpc="http://schemas.microsoft.com/office/word/2010/wordprocessingCanvas" xmlns:cx="http://schemas.microsoft.com/office/drawing/2014/chartex" xmlns:cx1="http://schemas.microsoft.com/office/drawing/2015/9/8/chartex" xmlns:cx2="http://schemas.microsoft.com/office/drawing/2015/10/21/chartex" xmlns:cx3="http://schemas.microsoft.com/office/drawing/2016/5/9/chartex" xmlns:cx4="http://schemas.microsoft.com/office/drawing/2016/5/10/chartex" xmlns:cx5="http://schemas.microsoft.com/office/drawing/2016/5/11/chartex" xmlns:cx6="http://schemas.microsoft.com/office/drawing/2016/5/12/chartex" xmlns:cx7="http://schemas.microsoft.com/office/drawing/2016/5/13/chartex" xmlns:cx8="http://schemas.microsoft.com/office/drawing/2016/5/14/chartex" xmlns:mc="http://schemas.openxmlformats.org/markup-compatibility/2006" xmlns:aink="http://schemas.microsoft.com/office/drawing/2016/ink" xmlns:am3d="http://schemas.microsoft.com/office/drawing/2017/model3d" xmlns:o="urn:schemas-microsoft-com:office:office" xmlns:r="http://schemas.openxmlformats.org/officeDocument/2006/relationships" xmlns:m="http://schemas.openxmlformats.org/officeDocument/2006/math" xmlns:v="urn:schemas-microsoft-com:vml" xmlns:wp14="http://schemas.microsoft.com/office/word/2010/wordprocessingDrawing" xmlns:wp="http://schemas.openxmlformats.org/drawingml/2006/wordprocessingDrawing" xmlns:w10="urn:schemas-microsoft-com:office:word" xmlns:w="http://schemas.openxmlformats.org/wordprocessingml/2006/main" xmlns:w14="http://schemas.microsoft.com/office/word/2010/wordml" xmlns:w15="http://schemas.microsoft.com/office/word/2012/wordml" xmlns:w16cid="http://schemas.microsoft.com/office/word/2016/wordml/cid" xmlns:w16se="http://schemas.microsoft.com/office/word/2015/wordml/symex" xmlns:wpg="http://schemas.microsoft.com/office/word/2010/wordprocessingGroup" xmlns:wpi="http://schemas.microsoft.com/office/word/2010/wordprocessingInk" xmlns:wne="http://schemas.microsoft.com/office/word/2006/wordml" xmlns:wps="http://schemas.microsoft.com/office/word/2010/wordprocessingShape" mc:Ignorable="w14 w15 w16se w16cid wp14">
+<w:numbering xmlns:wpc="http://schemas.microsoft.com/office/word/2010/wordprocessingCanvas" xmlns:cx="http://schemas.microsoft.com/office/drawing/2014/chartex" xmlns:cx1="http://schemas.microsoft.com/office/drawing/2015/9/8/chartex" xmlns:cx2="http://schemas.microsoft.com/office/drawing/2015/10/21/chartex" xmlns:cx3="http://schemas.microsoft.com/office/drawing/2016/5/9/chartex" xmlns:cx4="http://schemas.microsoft.com/office/drawing/2016/5/10/chartex" xmlns:cx5="http://schemas.microsoft.com/office/drawing/2016/5/11/chartex" xmlns:cx6="http://schemas.microsoft.com/office/drawing/2016/5/12/chartex" xmlns:cx7="http://schemas.microsoft.com/office/drawing/2016/5/13/chartex" xmlns:cx8="http://schemas.microsoft.com/office/drawing/2016/5/14/chartex" xmlns:mc="http://schemas.openxmlformats.org/markup-compatibility/2006" xmlns:aink="http://schemas.microsoft.com/office/drawing/2016/ink" xmlns:am3d="http://schemas.microsoft.com/office/drawing/2017/model3d" xmlns:o="urn:schemas-microsoft-com:office:office" xmlns:r="http://schemas.openxmlformats.org/officeDocument/2006/relationships" xmlns:m="http://schemas.openxmlformats.org/officeDocument/2006/math" xmlns:v="urn:schemas-microsoft-com:vml" xmlns:wp14="http://schemas.microsoft.com/office/word/2010/wordprocessingDrawing" xmlns:wp="http://schemas.openxmlformats.org/drawingml/2006/wordprocessingDrawing" xmlns:w10="urn:schemas-microsoft-com:office:word" xmlns:w="http://schemas.openxmlformats.org/wordprocessingml/2006/main" xmlns:w14="http://schemas.microsoft.com/office/word/2010/wordml" xmlns:w15="http://schemas.microsoft.com/office/word/2012/wordml" xmlns:w16cex="http://schemas.microsoft.com/office/word/2018/wordml/cex" xmlns:w16cid="http://schemas.microsoft.com/office/word/2016/wordml/cid" xmlns:w16="http://schemas.microsoft.com/office/word/2018/wordml" xmlns:w16se="http://schemas.microsoft.com/office/word/2015/wordml/symex" xmlns:wpg="http://schemas.microsoft.com/office/word/2010/wordprocessingGroup" xmlns:wpi="http://schemas.microsoft.com/office/word/2010/wordprocessingInk" xmlns:wne="http://schemas.microsoft.com/office/word/2006/wordml" xmlns:wps="http://schemas.microsoft.com/office/word/2010/wordprocessingShape" mc:Ignorable="w14 w15 w16se w16cid w16 w16cex wp14">
   <w:abstractNum w:abstractNumId="0" w15:restartNumberingAfterBreak="0">
     <w:nsid w:val="FFFFFF7C"/>
     <w:multiLevelType w:val="singleLevel"/>
@@ -1562,7 +1532,7 @@
 </file>
 
 <file path=word/styles.xml><?xml version="1.0" encoding="utf-8"?>
-<w:styles xmlns:mc="http://schemas.openxmlformats.org/markup-compatibility/2006" xmlns:r="http://schemas.openxmlformats.org/officeDocument/2006/relationships" xmlns:w="http://schemas.openxmlformats.org/wordprocessingml/2006/main" xmlns:w14="http://schemas.microsoft.com/office/word/2010/wordml" xmlns:w15="http://schemas.microsoft.com/office/word/2012/wordml" xmlns:w16cid="http://schemas.microsoft.com/office/word/2016/wordml/cid" xmlns:w16se="http://schemas.microsoft.com/office/word/2015/wordml/symex" mc:Ignorable="w14 w15 w16se w16cid">
+<w:styles xmlns:mc="http://schemas.openxmlformats.org/markup-compatibility/2006" xmlns:r="http://schemas.openxmlformats.org/officeDocument/2006/relationships" xmlns:w="http://schemas.openxmlformats.org/wordprocessingml/2006/main" xmlns:w14="http://schemas.microsoft.com/office/word/2010/wordml" xmlns:w15="http://schemas.microsoft.com/office/word/2012/wordml" xmlns:w16cex="http://schemas.microsoft.com/office/word/2018/wordml/cex" xmlns:w16cid="http://schemas.microsoft.com/office/word/2016/wordml/cid" xmlns:w16="http://schemas.microsoft.com/office/word/2018/wordml" xmlns:w16se="http://schemas.microsoft.com/office/word/2015/wordml/symex" mc:Ignorable="w14 w15 w16se w16cid w16 w16cex">
   <w:docDefaults>
     <w:rPrDefault>
       <w:rPr>

</xml_diff>